<commit_message>
Add Ng's course to resume
</commit_message>
<xml_diff>
--- a/assets/docs/Lev Taydakov - Web Software Developer.docx
+++ b/assets/docs/Lev Taydakov - Web Software Developer.docx
@@ -720,54 +720,28 @@
       <w:r>
         <w:rPr>
           <w:b/>
-          <w:rFonts w:ascii="Times New Roman"/>
-          <w:sz w:val="24"/>
         </w:rPr>
         <w:t>11/2014 – 06/2015</w:t>
       </w:r>
       <w:r>
         <w:rPr>
           <w:b/>
-          <w:rFonts w:ascii="Times New Roman"/>
-          <w:sz w:val="24"/>
         </w:rPr>
         <w:tab/>
-        <w:t xml:space="preserve">Web-Software Developer II </w:t>
-      </w:r>
-      <w:r>
-        <w:rPr>
-          <w:b w:val="0"/>
-          <w:rFonts w:ascii="Times New Roman"/>
-          <w:sz w:val="24"/>
-        </w:rPr>
-        <w:t xml:space="preserve">in </w:t>
-      </w:r>
-      <w:r>
-        <w:rPr>
-          <w:b/>
-          <w:rFonts w:ascii="Times New Roman"/>
-          <w:sz w:val="24"/>
-        </w:rPr>
-        <w:t>VIXLET CA LLC</w:t>
-      </w:r>
-    </w:p>
-    <w:p>
-      <w:pPr>
-        <w:pStyle w:val="Normal"/>
-        <w:spacing w:line="276" w:lineRule="auto"/>
-      </w:pPr>
-      <w:r>
-        <w:rPr>
-          <w:rFonts w:ascii="Times New Roman"/>
-          <w:sz w:val="24"/>
-        </w:rPr>
+        <w:t>Web-Software Contractor in Elisa Ltd.</w:t>
+      </w:r>
+    </w:p>
+    <w:p>
+      <w:pPr>
+        <w:pStyle w:val="Normal"/>
+        <w:spacing w:line="276" w:lineRule="auto"/>
+      </w:pPr>
+      <w:r>
         <w:t xml:space="preserve">                        </w:t>
       </w:r>
       <w:r>
         <w:rPr>
           <w:color w:val="969696"/>
-          <w:rFonts w:ascii="Times New Roman"/>
-          <w:sz w:val="24"/>
         </w:rPr>
         <w:t>Los Angeles, U.S.A.</w:t>
       </w:r>
@@ -782,10 +756,6 @@
         <w:spacing w:line="276" w:lineRule="auto"/>
       </w:pPr>
       <w:r>
-        <w:rPr>
-          <w:rFonts w:ascii="Times New Roman"/>
-          <w:sz w:val="22"/>
-        </w:rPr>
         <w:t xml:space="preserve">Worked in a web team under Agile methodology with Scrum and Kanban processes with daily standups, two-week sprints, transparency, accountability and fast iterations </w:t>
       </w:r>
     </w:p>
@@ -799,10 +769,6 @@
         <w:spacing w:line="276" w:lineRule="auto"/>
       </w:pPr>
       <w:r>
-        <w:rPr>
-          <w:rFonts w:ascii="Times New Roman"/>
-          <w:sz w:val="22"/>
-        </w:rPr>
         <w:t>Used SCSS and Scalable and Maintainable CSS approach to work with stylesheets and isomorphic JavaScript framework EsteJS with Director routing and ImmutableJS data structures to create Single Page Applications</w:t>
       </w:r>
     </w:p>
@@ -816,10 +782,6 @@
         <w:spacing w:line="276" w:lineRule="auto"/>
       </w:pPr>
       <w:r>
-        <w:rPr>
-          <w:rFonts w:ascii="Times New Roman"/>
-          <w:sz w:val="22"/>
-        </w:rPr>
         <w:t>Created internally used webapp for managing users, used Bootstrap, ReactJS for frontend and NodeJS, ExpressJS for implementing API. Used OAuth authentication and MongoDB to store data</w:t>
       </w:r>
     </w:p>
@@ -833,10 +795,6 @@
         <w:spacing w:line="276" w:lineRule="auto"/>
       </w:pPr>
       <w:r>
-        <w:rPr>
-          <w:rFonts w:ascii="Times New Roman"/>
-          <w:sz w:val="22"/>
-        </w:rPr>
         <w:t>Analyzed data in order to understand user dynamics (conversion and retention)  and user demographics using MapReduce in MongoDB. Found security issues during analyzing data storage and reported about them</w:t>
       </w:r>
     </w:p>
@@ -1652,7 +1610,27 @@
           <w:rFonts w:ascii="Times New Roman"/>
         </w:rPr>
         <w:tab/>
-        <w:t>Web-Software Contractor</w:t>
+        <w:t xml:space="preserve">Web-Software Developer </w:t>
+      </w:r>
+      <w:r>
+        <w:rPr>
+          <w:rFonts w:ascii="Times New Roman"/>
+        </w:rPr>
+        <w:t>as a</w:t>
+      </w:r>
+      <w:r>
+        <w:rPr>
+          <w:b/>
+          <w:rFonts w:ascii="Times New Roman"/>
+        </w:rPr>
+        <w:t xml:space="preserve"> </w:t>
+      </w:r>
+      <w:r>
+        <w:rPr>
+          <w:b/>
+          <w:rFonts w:ascii="Times New Roman"/>
+        </w:rPr>
+        <w:t>Freelancer</w:t>
       </w:r>
     </w:p>
     <w:p>
@@ -1986,6 +1964,23 @@
           <w:sz w:val="22"/>
         </w:rPr>
         <w:t>R Programming, Johns Hopkins University online, 2014</w:t>
+      </w:r>
+    </w:p>
+    <w:p>
+      <w:pPr>
+        <w:pStyle w:val="Normal"/>
+        <w:numPr>
+          <w:ilvl w:val="0"/>
+          <w:numId w:val="2"/>
+        </w:numPr>
+        <w:spacing w:before="0" w:after="200" w:line="240" w:lineRule="auto"/>
+      </w:pPr>
+      <w:r>
+        <w:rPr>
+          <w:rFonts w:ascii="Times New Roman"/>
+          <w:sz w:val="22"/>
+        </w:rPr>
+        <w:t>Machine Learning, Stanford online, 2013</w:t>
       </w:r>
     </w:p>
     <w:p>

</xml_diff>